<commit_message>
Update proposal with minor changes
</commit_message>
<xml_diff>
--- a/Documents/Proposal_LDi299.docx
+++ b/Documents/Proposal_LDi299.docx
@@ -290,7 +290,7 @@
             </w:rPr>
             <w:fldChar w:fldCharType="separate"/>
           </w:r>
-          <w:hyperlink w:anchor="_Toc209887647" w:history="1">
+          <w:hyperlink w:anchor="_Toc209888456" w:history="1">
             <w:r>
               <w:rPr>
                 <w:rStyle w:val="Hyperlink"/>
@@ -317,7 +317,7 @@
                 <w:noProof/>
                 <w:webHidden/>
               </w:rPr>
-              <w:instrText xml:space="preserve"> PAGEREF _Toc209887647 \h </w:instrText>
+              <w:instrText xml:space="preserve"> PAGEREF _Toc209888456 \h </w:instrText>
             </w:r>
             <w:r>
               <w:rPr>
@@ -365,7 +365,7 @@
               <w14:ligatures w14:val="standardContextual"/>
             </w:rPr>
           </w:pPr>
-          <w:hyperlink w:anchor="_Toc209887648" w:history="1">
+          <w:hyperlink w:anchor="_Toc209888457" w:history="1">
             <w:r>
               <w:rPr>
                 <w:rStyle w:val="Hyperlink"/>
@@ -392,7 +392,7 @@
                 <w:noProof/>
                 <w:webHidden/>
               </w:rPr>
-              <w:instrText xml:space="preserve"> PAGEREF _Toc209887648 \h </w:instrText>
+              <w:instrText xml:space="preserve"> PAGEREF _Toc209888457 \h </w:instrText>
             </w:r>
             <w:r>
               <w:rPr>
@@ -440,7 +440,7 @@
               <w14:ligatures w14:val="standardContextual"/>
             </w:rPr>
           </w:pPr>
-          <w:hyperlink w:anchor="_Toc209887649" w:history="1">
+          <w:hyperlink w:anchor="_Toc209888458" w:history="1">
             <w:r>
               <w:rPr>
                 <w:rStyle w:val="Hyperlink"/>
@@ -467,7 +467,7 @@
                 <w:noProof/>
                 <w:webHidden/>
               </w:rPr>
-              <w:instrText xml:space="preserve"> PAGEREF _Toc209887649 \h </w:instrText>
+              <w:instrText xml:space="preserve"> PAGEREF _Toc209888458 \h </w:instrText>
             </w:r>
             <w:r>
               <w:rPr>
@@ -515,7 +515,7 @@
               <w14:ligatures w14:val="standardContextual"/>
             </w:rPr>
           </w:pPr>
-          <w:hyperlink w:anchor="_Toc209887650" w:history="1">
+          <w:hyperlink w:anchor="_Toc209888459" w:history="1">
             <w:r>
               <w:rPr>
                 <w:rStyle w:val="Hyperlink"/>
@@ -542,7 +542,7 @@
                 <w:noProof/>
                 <w:webHidden/>
               </w:rPr>
-              <w:instrText xml:space="preserve"> PAGEREF _Toc209887650 \h </w:instrText>
+              <w:instrText xml:space="preserve"> PAGEREF _Toc209888459 \h </w:instrText>
             </w:r>
             <w:r>
               <w:rPr>
@@ -590,7 +590,7 @@
               <w14:ligatures w14:val="standardContextual"/>
             </w:rPr>
           </w:pPr>
-          <w:hyperlink w:anchor="_Toc209887651" w:history="1">
+          <w:hyperlink w:anchor="_Toc209888460" w:history="1">
             <w:r>
               <w:rPr>
                 <w:rStyle w:val="Hyperlink"/>
@@ -617,7 +617,7 @@
                 <w:noProof/>
                 <w:webHidden/>
               </w:rPr>
-              <w:instrText xml:space="preserve"> PAGEREF _Toc209887651 \h </w:instrText>
+              <w:instrText xml:space="preserve"> PAGEREF _Toc209888460 \h </w:instrText>
             </w:r>
             <w:r>
               <w:rPr>
@@ -665,7 +665,7 @@
               <w14:ligatures w14:val="standardContextual"/>
             </w:rPr>
           </w:pPr>
-          <w:hyperlink w:anchor="_Toc209887652" w:history="1">
+          <w:hyperlink w:anchor="_Toc209888461" w:history="1">
             <w:r>
               <w:rPr>
                 <w:rStyle w:val="Hyperlink"/>
@@ -692,7 +692,7 @@
                 <w:noProof/>
                 <w:webHidden/>
               </w:rPr>
-              <w:instrText xml:space="preserve"> PAGEREF _Toc209887652 \h </w:instrText>
+              <w:instrText xml:space="preserve"> PAGEREF _Toc209888461 \h </w:instrText>
             </w:r>
             <w:r>
               <w:rPr>
@@ -740,7 +740,7 @@
               <w14:ligatures w14:val="standardContextual"/>
             </w:rPr>
           </w:pPr>
-          <w:hyperlink w:anchor="_Toc209887653" w:history="1">
+          <w:hyperlink w:anchor="_Toc209888462" w:history="1">
             <w:r>
               <w:rPr>
                 <w:rStyle w:val="Hyperlink"/>
@@ -767,7 +767,7 @@
                 <w:noProof/>
                 <w:webHidden/>
               </w:rPr>
-              <w:instrText xml:space="preserve"> PAGEREF _Toc209887653 \h </w:instrText>
+              <w:instrText xml:space="preserve"> PAGEREF _Toc209888462 \h </w:instrText>
             </w:r>
             <w:r>
               <w:rPr>
@@ -815,7 +815,7 @@
               <w14:ligatures w14:val="standardContextual"/>
             </w:rPr>
           </w:pPr>
-          <w:hyperlink w:anchor="_Toc209887654" w:history="1">
+          <w:hyperlink w:anchor="_Toc209888463" w:history="1">
             <w:r>
               <w:rPr>
                 <w:rStyle w:val="Hyperlink"/>
@@ -842,7 +842,7 @@
                 <w:noProof/>
                 <w:webHidden/>
               </w:rPr>
-              <w:instrText xml:space="preserve"> PAGEREF _Toc209887654 \h </w:instrText>
+              <w:instrText xml:space="preserve"> PAGEREF _Toc209888463 \h </w:instrText>
             </w:r>
             <w:r>
               <w:rPr>
@@ -890,7 +890,7 @@
               <w14:ligatures w14:val="standardContextual"/>
             </w:rPr>
           </w:pPr>
-          <w:hyperlink w:anchor="_Toc209887655" w:history="1">
+          <w:hyperlink w:anchor="_Toc209888464" w:history="1">
             <w:r>
               <w:rPr>
                 <w:rStyle w:val="Hyperlink"/>
@@ -917,7 +917,7 @@
                 <w:noProof/>
                 <w:webHidden/>
               </w:rPr>
-              <w:instrText xml:space="preserve"> PAGEREF _Toc209887655 \h </w:instrText>
+              <w:instrText xml:space="preserve"> PAGEREF _Toc209888464 \h </w:instrText>
             </w:r>
             <w:r>
               <w:rPr>
@@ -965,7 +965,7 @@
               <w14:ligatures w14:val="standardContextual"/>
             </w:rPr>
           </w:pPr>
-          <w:hyperlink w:anchor="_Toc209887656" w:history="1">
+          <w:hyperlink w:anchor="_Toc209888465" w:history="1">
             <w:r>
               <w:rPr>
                 <w:rStyle w:val="Hyperlink"/>
@@ -992,7 +992,7 @@
                 <w:noProof/>
                 <w:webHidden/>
               </w:rPr>
-              <w:instrText xml:space="preserve"> PAGEREF _Toc209887656 \h </w:instrText>
+              <w:instrText xml:space="preserve"> PAGEREF _Toc209888465 \h </w:instrText>
             </w:r>
             <w:r>
               <w:rPr>
@@ -1040,7 +1040,7 @@
               <w14:ligatures w14:val="standardContextual"/>
             </w:rPr>
           </w:pPr>
-          <w:hyperlink w:anchor="_Toc209887657" w:history="1">
+          <w:hyperlink w:anchor="_Toc209888466" w:history="1">
             <w:r>
               <w:rPr>
                 <w:rStyle w:val="Hyperlink"/>
@@ -1067,7 +1067,7 @@
                 <w:noProof/>
                 <w:webHidden/>
               </w:rPr>
-              <w:instrText xml:space="preserve"> PAGEREF _Toc209887657 \h </w:instrText>
+              <w:instrText xml:space="preserve"> PAGEREF _Toc209888466 \h </w:instrText>
             </w:r>
             <w:r>
               <w:rPr>
@@ -1115,7 +1115,7 @@
               <w14:ligatures w14:val="standardContextual"/>
             </w:rPr>
           </w:pPr>
-          <w:hyperlink w:anchor="_Toc209887658" w:history="1">
+          <w:hyperlink w:anchor="_Toc209888467" w:history="1">
             <w:r>
               <w:rPr>
                 <w:rStyle w:val="Hyperlink"/>
@@ -1142,7 +1142,7 @@
                 <w:noProof/>
                 <w:webHidden/>
               </w:rPr>
-              <w:instrText xml:space="preserve"> PAGEREF _Toc209887658 \h </w:instrText>
+              <w:instrText xml:space="preserve"> PAGEREF _Toc209888467 \h </w:instrText>
             </w:r>
             <w:r>
               <w:rPr>
@@ -1190,7 +1190,7 @@
               <w14:ligatures w14:val="standardContextual"/>
             </w:rPr>
           </w:pPr>
-          <w:hyperlink w:anchor="_Toc209887659" w:history="1">
+          <w:hyperlink w:anchor="_Toc209888468" w:history="1">
             <w:r>
               <w:rPr>
                 <w:rStyle w:val="Hyperlink"/>
@@ -1217,7 +1217,7 @@
                 <w:noProof/>
                 <w:webHidden/>
               </w:rPr>
-              <w:instrText xml:space="preserve"> PAGEREF _Toc209887659 \h </w:instrText>
+              <w:instrText xml:space="preserve"> PAGEREF _Toc209888468 \h </w:instrText>
             </w:r>
             <w:r>
               <w:rPr>
@@ -1265,7 +1265,7 @@
               <w14:ligatures w14:val="standardContextual"/>
             </w:rPr>
           </w:pPr>
-          <w:hyperlink w:anchor="_Toc209887660" w:history="1">
+          <w:hyperlink w:anchor="_Toc209888469" w:history="1">
             <w:r>
               <w:rPr>
                 <w:rStyle w:val="Hyperlink"/>
@@ -1292,7 +1292,7 @@
                 <w:noProof/>
                 <w:webHidden/>
               </w:rPr>
-              <w:instrText xml:space="preserve"> PAGEREF _Toc209887660 \h </w:instrText>
+              <w:instrText xml:space="preserve"> PAGEREF _Toc209888469 \h </w:instrText>
             </w:r>
             <w:r>
               <w:rPr>
@@ -1340,7 +1340,7 @@
               <w14:ligatures w14:val="standardContextual"/>
             </w:rPr>
           </w:pPr>
-          <w:hyperlink w:anchor="_Toc209887661" w:history="1">
+          <w:hyperlink w:anchor="_Toc209888470" w:history="1">
             <w:r>
               <w:rPr>
                 <w:rStyle w:val="Hyperlink"/>
@@ -1367,7 +1367,7 @@
                 <w:noProof/>
                 <w:webHidden/>
               </w:rPr>
-              <w:instrText xml:space="preserve"> PAGEREF _Toc209887661 \h </w:instrText>
+              <w:instrText xml:space="preserve"> PAGEREF _Toc209888470 \h </w:instrText>
             </w:r>
             <w:r>
               <w:rPr>
@@ -1415,7 +1415,7 @@
               <w14:ligatures w14:val="standardContextual"/>
             </w:rPr>
           </w:pPr>
-          <w:hyperlink w:anchor="_Toc209887662" w:history="1">
+          <w:hyperlink w:anchor="_Toc209888471" w:history="1">
             <w:r>
               <w:rPr>
                 <w:rStyle w:val="Hyperlink"/>
@@ -1442,7 +1442,7 @@
                 <w:noProof/>
                 <w:webHidden/>
               </w:rPr>
-              <w:instrText xml:space="preserve"> PAGEREF _Toc209887662 \h </w:instrText>
+              <w:instrText xml:space="preserve"> PAGEREF _Toc209888471 \h </w:instrText>
             </w:r>
             <w:r>
               <w:rPr>
@@ -1490,7 +1490,7 @@
               <w14:ligatures w14:val="standardContextual"/>
             </w:rPr>
           </w:pPr>
-          <w:hyperlink w:anchor="_Toc209887663" w:history="1">
+          <w:hyperlink w:anchor="_Toc209888472" w:history="1">
             <w:r>
               <w:rPr>
                 <w:rStyle w:val="Hyperlink"/>
@@ -1517,7 +1517,7 @@
                 <w:noProof/>
                 <w:webHidden/>
               </w:rPr>
-              <w:instrText xml:space="preserve"> PAGEREF _Toc209887663 \h </w:instrText>
+              <w:instrText xml:space="preserve"> PAGEREF _Toc209888472 \h </w:instrText>
             </w:r>
             <w:r>
               <w:rPr>
@@ -1565,7 +1565,7 @@
               <w14:ligatures w14:val="standardContextual"/>
             </w:rPr>
           </w:pPr>
-          <w:hyperlink w:anchor="_Toc209887664" w:history="1">
+          <w:hyperlink w:anchor="_Toc209888473" w:history="1">
             <w:r>
               <w:rPr>
                 <w:rStyle w:val="Hyperlink"/>
@@ -1592,7 +1592,7 @@
                 <w:noProof/>
                 <w:webHidden/>
               </w:rPr>
-              <w:instrText xml:space="preserve"> PAGEREF _Toc209887664 \h </w:instrText>
+              <w:instrText xml:space="preserve"> PAGEREF _Toc209888473 \h </w:instrText>
             </w:r>
             <w:r>
               <w:rPr>
@@ -1640,7 +1640,7 @@
               <w14:ligatures w14:val="standardContextual"/>
             </w:rPr>
           </w:pPr>
-          <w:hyperlink w:anchor="_Toc209887665" w:history="1">
+          <w:hyperlink w:anchor="_Toc209888474" w:history="1">
             <w:r>
               <w:rPr>
                 <w:rStyle w:val="Hyperlink"/>
@@ -1667,7 +1667,7 @@
                 <w:noProof/>
                 <w:webHidden/>
               </w:rPr>
-              <w:instrText xml:space="preserve"> PAGEREF _Toc209887665 \h </w:instrText>
+              <w:instrText xml:space="preserve"> PAGEREF _Toc209888474 \h </w:instrText>
             </w:r>
             <w:r>
               <w:rPr>
@@ -1715,7 +1715,7 @@
               <w14:ligatures w14:val="standardContextual"/>
             </w:rPr>
           </w:pPr>
-          <w:hyperlink w:anchor="_Toc209887666" w:history="1">
+          <w:hyperlink w:anchor="_Toc209888475" w:history="1">
             <w:r>
               <w:rPr>
                 <w:rStyle w:val="Hyperlink"/>
@@ -1742,7 +1742,7 @@
                 <w:noProof/>
                 <w:webHidden/>
               </w:rPr>
-              <w:instrText xml:space="preserve"> PAGEREF _Toc209887666 \h </w:instrText>
+              <w:instrText xml:space="preserve"> PAGEREF _Toc209888475 \h </w:instrText>
             </w:r>
             <w:r>
               <w:rPr>
@@ -1790,7 +1790,7 @@
               <w14:ligatures w14:val="standardContextual"/>
             </w:rPr>
           </w:pPr>
-          <w:hyperlink w:anchor="_Toc209887667" w:history="1">
+          <w:hyperlink w:anchor="_Toc209888476" w:history="1">
             <w:r>
               <w:rPr>
                 <w:rStyle w:val="Hyperlink"/>
@@ -1817,7 +1817,7 @@
                 <w:noProof/>
                 <w:webHidden/>
               </w:rPr>
-              <w:instrText xml:space="preserve"> PAGEREF _Toc209887667 \h </w:instrText>
+              <w:instrText xml:space="preserve"> PAGEREF _Toc209888476 \h </w:instrText>
             </w:r>
             <w:r>
               <w:rPr>
@@ -1893,7 +1893,7 @@
         </w:numPr>
         <w:spacing w:line="360" w:lineRule="auto"/>
       </w:pPr>
-      <w:bookmarkStart w:id="0" w:name="_Toc209887647"/>
+      <w:bookmarkStart w:id="0" w:name="_Toc209888456"/>
       <w:r>
         <w:lastRenderedPageBreak/>
         <w:t>Introduction</w:t>
@@ -1909,7 +1909,7 @@
         </w:numPr>
         <w:spacing w:line="360" w:lineRule="auto"/>
       </w:pPr>
-      <w:bookmarkStart w:id="1" w:name="_Toc209887648"/>
+      <w:bookmarkStart w:id="1" w:name="_Toc209888457"/>
       <w:r>
         <w:t>Background</w:t>
       </w:r>
@@ -1942,7 +1942,7 @@
         </w:numPr>
         <w:spacing w:line="360" w:lineRule="auto"/>
       </w:pPr>
-      <w:bookmarkStart w:id="2" w:name="_Toc209887649"/>
+      <w:bookmarkStart w:id="2" w:name="_Toc209888458"/>
       <w:r>
         <w:t>Problem Statement</w:t>
       </w:r>
@@ -1965,7 +1965,7 @@
         </w:numPr>
         <w:spacing w:line="360" w:lineRule="auto"/>
       </w:pPr>
-      <w:bookmarkStart w:id="3" w:name="_Toc209887650"/>
+      <w:bookmarkStart w:id="3" w:name="_Toc209888459"/>
       <w:r>
         <w:t>Research Gap</w:t>
       </w:r>
@@ -1989,7 +1989,7 @@
         </w:numPr>
         <w:spacing w:line="360" w:lineRule="auto"/>
       </w:pPr>
-      <w:bookmarkStart w:id="4" w:name="_Toc209887651"/>
+      <w:bookmarkStart w:id="4" w:name="_Toc209888460"/>
       <w:r>
         <w:lastRenderedPageBreak/>
         <w:t>Assumptions</w:t>
@@ -2036,7 +2036,7 @@
         </w:numPr>
         <w:spacing w:line="360" w:lineRule="auto"/>
       </w:pPr>
-      <w:bookmarkStart w:id="5" w:name="_Toc209887652"/>
+      <w:bookmarkStart w:id="5" w:name="_Toc209888461"/>
       <w:r>
         <w:t>Potential Benefits</w:t>
       </w:r>
@@ -2070,7 +2070,7 @@
         </w:numPr>
         <w:spacing w:line="360" w:lineRule="auto"/>
       </w:pPr>
-      <w:bookmarkStart w:id="6" w:name="_Toc209887653"/>
+      <w:bookmarkStart w:id="6" w:name="_Toc209888462"/>
       <w:r>
         <w:t>Proposed Research Project</w:t>
       </w:r>
@@ -2085,7 +2085,7 @@
         </w:numPr>
         <w:spacing w:line="360" w:lineRule="auto"/>
       </w:pPr>
-      <w:bookmarkStart w:id="7" w:name="_Toc209887654"/>
+      <w:bookmarkStart w:id="7" w:name="_Toc209888463"/>
       <w:r>
         <w:t>Objectives</w:t>
       </w:r>
@@ -2138,7 +2138,7 @@
         </w:numPr>
         <w:spacing w:line="360" w:lineRule="auto"/>
       </w:pPr>
-      <w:bookmarkStart w:id="8" w:name="_Toc209887655"/>
+      <w:bookmarkStart w:id="8" w:name="_Toc209888464"/>
       <w:r>
         <w:t>Methodology and Justification</w:t>
       </w:r>
@@ -2214,7 +2214,7 @@
         </w:numPr>
         <w:spacing w:line="360" w:lineRule="auto"/>
       </w:pPr>
-      <w:bookmarkStart w:id="9" w:name="_Toc209887656"/>
+      <w:bookmarkStart w:id="9" w:name="_Toc209888465"/>
       <w:r>
         <w:lastRenderedPageBreak/>
         <w:t>Data Sources</w:t>
@@ -2302,7 +2302,7 @@
         </w:numPr>
         <w:spacing w:line="360" w:lineRule="auto"/>
       </w:pPr>
-      <w:bookmarkStart w:id="10" w:name="_Toc209887657"/>
+      <w:bookmarkStart w:id="10" w:name="_Toc209888466"/>
       <w:r>
         <w:t>Data Analy</w:t>
       </w:r>
@@ -2329,7 +2329,7 @@
         </w:numPr>
         <w:spacing w:line="360" w:lineRule="auto"/>
       </w:pPr>
-      <w:bookmarkStart w:id="11" w:name="_Toc209887658"/>
+      <w:bookmarkStart w:id="11" w:name="_Toc209888467"/>
       <w:r>
         <w:t>Indicators and “Green Comfort Zones”</w:t>
       </w:r>
@@ -2374,7 +2374,7 @@
         </w:numPr>
         <w:spacing w:line="360" w:lineRule="auto"/>
       </w:pPr>
-      <w:bookmarkStart w:id="12" w:name="_Toc209887659"/>
+      <w:bookmarkStart w:id="12" w:name="_Toc209888468"/>
       <w:r>
         <w:t>Technology Stack</w:t>
       </w:r>
@@ -2435,7 +2435,7 @@
         </w:numPr>
         <w:spacing w:line="360" w:lineRule="auto"/>
       </w:pPr>
-      <w:bookmarkStart w:id="13" w:name="_Toc209887660"/>
+      <w:bookmarkStart w:id="13" w:name="_Toc209888469"/>
       <w:r>
         <w:t>Expected Results</w:t>
       </w:r>
@@ -2465,7 +2465,7 @@
         </w:numPr>
         <w:spacing w:line="360" w:lineRule="auto"/>
       </w:pPr>
-      <w:bookmarkStart w:id="14" w:name="_Toc209887661"/>
+      <w:bookmarkStart w:id="14" w:name="_Toc209888470"/>
       <w:r>
         <w:lastRenderedPageBreak/>
         <w:t>Project Planning and Timeline</w:t>
@@ -2503,31 +2503,20 @@
     <w:p/>
     <w:tbl>
       <w:tblPr>
+        <w:tblStyle w:val="TableGrid"/>
         <w:tblW w:w="0" w:type="auto"/>
-        <w:tblCellSpacing w:w="15" w:type="dxa"/>
-        <w:tblCellMar>
-          <w:top w:w="15" w:type="dxa"/>
-          <w:left w:w="15" w:type="dxa"/>
-          <w:bottom w:w="15" w:type="dxa"/>
-          <w:right w:w="15" w:type="dxa"/>
-        </w:tblCellMar>
         <w:tblLook w:val="04A0" w:firstRow="1" w:lastRow="0" w:firstColumn="1" w:lastColumn="0" w:noHBand="0" w:noVBand="1"/>
       </w:tblPr>
       <w:tblGrid>
-        <w:gridCol w:w="1951"/>
-        <w:gridCol w:w="920"/>
-        <w:gridCol w:w="4293"/>
-        <w:gridCol w:w="2196"/>
+        <w:gridCol w:w="2028"/>
+        <w:gridCol w:w="1026"/>
+        <w:gridCol w:w="4067"/>
+        <w:gridCol w:w="2229"/>
       </w:tblGrid>
       <w:tr>
-        <w:trPr>
-          <w:tblHeader/>
-          <w:tblCellSpacing w:w="15" w:type="dxa"/>
-        </w:trPr>
         <w:tc>
           <w:tcPr>
             <w:tcW w:w="0" w:type="auto"/>
-            <w:vAlign w:val="center"/>
             <w:hideMark/>
           </w:tcPr>
           <w:p>
@@ -2551,7 +2540,6 @@
         <w:tc>
           <w:tcPr>
             <w:tcW w:w="0" w:type="auto"/>
-            <w:vAlign w:val="center"/>
             <w:hideMark/>
           </w:tcPr>
           <w:p>
@@ -2575,7 +2563,6 @@
         <w:tc>
           <w:tcPr>
             <w:tcW w:w="0" w:type="auto"/>
-            <w:vAlign w:val="center"/>
             <w:hideMark/>
           </w:tcPr>
           <w:p>
@@ -2599,7 +2586,6 @@
         <w:tc>
           <w:tcPr>
             <w:tcW w:w="0" w:type="auto"/>
-            <w:vAlign w:val="center"/>
             <w:hideMark/>
           </w:tcPr>
           <w:p>
@@ -2622,13 +2608,9 @@
         </w:tc>
       </w:tr>
       <w:tr>
-        <w:trPr>
-          <w:tblCellSpacing w:w="15" w:type="dxa"/>
-        </w:trPr>
         <w:tc>
           <w:tcPr>
             <w:tcW w:w="0" w:type="auto"/>
-            <w:vAlign w:val="center"/>
             <w:hideMark/>
           </w:tcPr>
           <w:p>
@@ -2643,7 +2625,6 @@
         <w:tc>
           <w:tcPr>
             <w:tcW w:w="0" w:type="auto"/>
-            <w:vAlign w:val="center"/>
             <w:hideMark/>
           </w:tcPr>
           <w:p>
@@ -2658,7 +2639,6 @@
         <w:tc>
           <w:tcPr>
             <w:tcW w:w="0" w:type="auto"/>
-            <w:vAlign w:val="center"/>
             <w:hideMark/>
           </w:tcPr>
           <w:p>
@@ -2688,7 +2668,6 @@
         <w:tc>
           <w:tcPr>
             <w:tcW w:w="0" w:type="auto"/>
-            <w:vAlign w:val="center"/>
             <w:hideMark/>
           </w:tcPr>
           <w:p>
@@ -2705,13 +2684,9 @@
         </w:tc>
       </w:tr>
       <w:tr>
-        <w:trPr>
-          <w:tblCellSpacing w:w="15" w:type="dxa"/>
-        </w:trPr>
         <w:tc>
           <w:tcPr>
             <w:tcW w:w="0" w:type="auto"/>
-            <w:vAlign w:val="center"/>
             <w:hideMark/>
           </w:tcPr>
           <w:p>
@@ -2726,7 +2701,6 @@
         <w:tc>
           <w:tcPr>
             <w:tcW w:w="0" w:type="auto"/>
-            <w:vAlign w:val="center"/>
             <w:hideMark/>
           </w:tcPr>
           <w:p>
@@ -2741,7 +2715,6 @@
         <w:tc>
           <w:tcPr>
             <w:tcW w:w="0" w:type="auto"/>
-            <w:vAlign w:val="center"/>
             <w:hideMark/>
           </w:tcPr>
           <w:p>
@@ -2774,7 +2747,6 @@
         <w:tc>
           <w:tcPr>
             <w:tcW w:w="0" w:type="auto"/>
-            <w:vAlign w:val="center"/>
             <w:hideMark/>
           </w:tcPr>
           <w:p>
@@ -2788,13 +2760,9 @@
         </w:tc>
       </w:tr>
       <w:tr>
-        <w:trPr>
-          <w:tblCellSpacing w:w="15" w:type="dxa"/>
-        </w:trPr>
         <w:tc>
           <w:tcPr>
             <w:tcW w:w="0" w:type="auto"/>
-            <w:vAlign w:val="center"/>
             <w:hideMark/>
           </w:tcPr>
           <w:p>
@@ -2809,7 +2777,6 @@
         <w:tc>
           <w:tcPr>
             <w:tcW w:w="0" w:type="auto"/>
-            <w:vAlign w:val="center"/>
             <w:hideMark/>
           </w:tcPr>
           <w:p>
@@ -2824,7 +2791,6 @@
         <w:tc>
           <w:tcPr>
             <w:tcW w:w="0" w:type="auto"/>
-            <w:vAlign w:val="center"/>
             <w:hideMark/>
           </w:tcPr>
           <w:p>
@@ -2857,7 +2823,6 @@
         <w:tc>
           <w:tcPr>
             <w:tcW w:w="0" w:type="auto"/>
-            <w:vAlign w:val="center"/>
             <w:hideMark/>
           </w:tcPr>
           <w:p>
@@ -2871,13 +2836,9 @@
         </w:tc>
       </w:tr>
       <w:tr>
-        <w:trPr>
-          <w:tblCellSpacing w:w="15" w:type="dxa"/>
-        </w:trPr>
         <w:tc>
           <w:tcPr>
             <w:tcW w:w="0" w:type="auto"/>
-            <w:vAlign w:val="center"/>
             <w:hideMark/>
           </w:tcPr>
           <w:p>
@@ -2895,7 +2856,6 @@
         <w:tc>
           <w:tcPr>
             <w:tcW w:w="0" w:type="auto"/>
-            <w:vAlign w:val="center"/>
             <w:hideMark/>
           </w:tcPr>
           <w:p>
@@ -2910,7 +2870,6 @@
         <w:tc>
           <w:tcPr>
             <w:tcW w:w="0" w:type="auto"/>
-            <w:vAlign w:val="center"/>
             <w:hideMark/>
           </w:tcPr>
           <w:p>
@@ -2943,7 +2902,6 @@
         <w:tc>
           <w:tcPr>
             <w:tcW w:w="0" w:type="auto"/>
-            <w:vAlign w:val="center"/>
             <w:hideMark/>
           </w:tcPr>
           <w:p>
@@ -2957,13 +2915,9 @@
         </w:tc>
       </w:tr>
       <w:tr>
-        <w:trPr>
-          <w:tblCellSpacing w:w="15" w:type="dxa"/>
-        </w:trPr>
         <w:tc>
           <w:tcPr>
             <w:tcW w:w="0" w:type="auto"/>
-            <w:vAlign w:val="center"/>
             <w:hideMark/>
           </w:tcPr>
           <w:p>
@@ -2990,7 +2944,6 @@
         <w:tc>
           <w:tcPr>
             <w:tcW w:w="0" w:type="auto"/>
-            <w:vAlign w:val="center"/>
             <w:hideMark/>
           </w:tcPr>
           <w:p>
@@ -3005,7 +2958,6 @@
         <w:tc>
           <w:tcPr>
             <w:tcW w:w="0" w:type="auto"/>
-            <w:vAlign w:val="center"/>
             <w:hideMark/>
           </w:tcPr>
           <w:p>
@@ -3044,7 +2996,6 @@
         <w:tc>
           <w:tcPr>
             <w:tcW w:w="0" w:type="auto"/>
-            <w:vAlign w:val="center"/>
             <w:hideMark/>
           </w:tcPr>
           <w:p>
@@ -3058,13 +3009,9 @@
         </w:tc>
       </w:tr>
       <w:tr>
-        <w:trPr>
-          <w:tblCellSpacing w:w="15" w:type="dxa"/>
-        </w:trPr>
         <w:tc>
           <w:tcPr>
             <w:tcW w:w="0" w:type="auto"/>
-            <w:vAlign w:val="center"/>
             <w:hideMark/>
           </w:tcPr>
           <w:p>
@@ -3079,7 +3026,6 @@
         <w:tc>
           <w:tcPr>
             <w:tcW w:w="0" w:type="auto"/>
-            <w:vAlign w:val="center"/>
             <w:hideMark/>
           </w:tcPr>
           <w:p>
@@ -3094,7 +3040,6 @@
         <w:tc>
           <w:tcPr>
             <w:tcW w:w="0" w:type="auto"/>
-            <w:vAlign w:val="center"/>
             <w:hideMark/>
           </w:tcPr>
           <w:p>
@@ -3118,7 +3063,6 @@
         <w:tc>
           <w:tcPr>
             <w:tcW w:w="0" w:type="auto"/>
-            <w:vAlign w:val="center"/>
             <w:hideMark/>
           </w:tcPr>
           <w:p>
@@ -3132,13 +3076,9 @@
         </w:tc>
       </w:tr>
       <w:tr>
-        <w:trPr>
-          <w:tblCellSpacing w:w="15" w:type="dxa"/>
-        </w:trPr>
         <w:tc>
           <w:tcPr>
             <w:tcW w:w="0" w:type="auto"/>
-            <w:vAlign w:val="center"/>
             <w:hideMark/>
           </w:tcPr>
           <w:p>
@@ -3153,7 +3093,6 @@
         <w:tc>
           <w:tcPr>
             <w:tcW w:w="0" w:type="auto"/>
-            <w:vAlign w:val="center"/>
             <w:hideMark/>
           </w:tcPr>
           <w:p>
@@ -3168,7 +3107,6 @@
         <w:tc>
           <w:tcPr>
             <w:tcW w:w="0" w:type="auto"/>
-            <w:vAlign w:val="center"/>
             <w:hideMark/>
           </w:tcPr>
           <w:p>
@@ -3195,7 +3133,6 @@
         <w:tc>
           <w:tcPr>
             <w:tcW w:w="0" w:type="auto"/>
-            <w:vAlign w:val="center"/>
             <w:hideMark/>
           </w:tcPr>
           <w:p>
@@ -3215,13 +3152,9 @@
         </w:tc>
       </w:tr>
       <w:tr>
-        <w:trPr>
-          <w:tblCellSpacing w:w="15" w:type="dxa"/>
-        </w:trPr>
         <w:tc>
           <w:tcPr>
             <w:tcW w:w="0" w:type="auto"/>
-            <w:vAlign w:val="center"/>
             <w:hideMark/>
           </w:tcPr>
           <w:p>
@@ -3236,7 +3169,6 @@
         <w:tc>
           <w:tcPr>
             <w:tcW w:w="0" w:type="auto"/>
-            <w:vAlign w:val="center"/>
             <w:hideMark/>
           </w:tcPr>
           <w:p>
@@ -3251,7 +3183,6 @@
         <w:tc>
           <w:tcPr>
             <w:tcW w:w="0" w:type="auto"/>
-            <w:vAlign w:val="center"/>
             <w:hideMark/>
           </w:tcPr>
           <w:p>
@@ -3278,7 +3209,6 @@
         <w:tc>
           <w:tcPr>
             <w:tcW w:w="0" w:type="auto"/>
-            <w:vAlign w:val="center"/>
             <w:hideMark/>
           </w:tcPr>
           <w:p>
@@ -3292,13 +3222,9 @@
         </w:tc>
       </w:tr>
       <w:tr>
-        <w:trPr>
-          <w:tblCellSpacing w:w="15" w:type="dxa"/>
-        </w:trPr>
         <w:tc>
           <w:tcPr>
             <w:tcW w:w="0" w:type="auto"/>
-            <w:vAlign w:val="center"/>
             <w:hideMark/>
           </w:tcPr>
           <w:p>
@@ -3313,7 +3239,6 @@
         <w:tc>
           <w:tcPr>
             <w:tcW w:w="0" w:type="auto"/>
-            <w:vAlign w:val="center"/>
             <w:hideMark/>
           </w:tcPr>
           <w:p>
@@ -3328,7 +3253,6 @@
         <w:tc>
           <w:tcPr>
             <w:tcW w:w="0" w:type="auto"/>
-            <w:vAlign w:val="center"/>
             <w:hideMark/>
           </w:tcPr>
           <w:p>
@@ -3367,7 +3291,6 @@
         <w:tc>
           <w:tcPr>
             <w:tcW w:w="0" w:type="auto"/>
-            <w:vAlign w:val="center"/>
             <w:hideMark/>
           </w:tcPr>
           <w:p>
@@ -3381,13 +3304,9 @@
         </w:tc>
       </w:tr>
       <w:tr>
-        <w:trPr>
-          <w:tblCellSpacing w:w="15" w:type="dxa"/>
-        </w:trPr>
         <w:tc>
           <w:tcPr>
             <w:tcW w:w="0" w:type="auto"/>
-            <w:vAlign w:val="center"/>
             <w:hideMark/>
           </w:tcPr>
           <w:p>
@@ -3403,7 +3322,6 @@
         <w:tc>
           <w:tcPr>
             <w:tcW w:w="0" w:type="auto"/>
-            <w:vAlign w:val="center"/>
             <w:hideMark/>
           </w:tcPr>
           <w:p>
@@ -3418,7 +3336,6 @@
         <w:tc>
           <w:tcPr>
             <w:tcW w:w="0" w:type="auto"/>
-            <w:vAlign w:val="center"/>
             <w:hideMark/>
           </w:tcPr>
           <w:p>
@@ -3439,7 +3356,6 @@
         <w:tc>
           <w:tcPr>
             <w:tcW w:w="0" w:type="auto"/>
-            <w:vAlign w:val="center"/>
             <w:hideMark/>
           </w:tcPr>
           <w:p>
@@ -3453,13 +3369,9 @@
         </w:tc>
       </w:tr>
       <w:tr>
-        <w:trPr>
-          <w:tblCellSpacing w:w="15" w:type="dxa"/>
-        </w:trPr>
         <w:tc>
           <w:tcPr>
             <w:tcW w:w="0" w:type="auto"/>
-            <w:vAlign w:val="center"/>
             <w:hideMark/>
           </w:tcPr>
           <w:p>
@@ -3474,7 +3386,6 @@
         <w:tc>
           <w:tcPr>
             <w:tcW w:w="0" w:type="auto"/>
-            <w:vAlign w:val="center"/>
             <w:hideMark/>
           </w:tcPr>
           <w:p>
@@ -3489,7 +3400,6 @@
         <w:tc>
           <w:tcPr>
             <w:tcW w:w="0" w:type="auto"/>
-            <w:vAlign w:val="center"/>
             <w:hideMark/>
           </w:tcPr>
           <w:p>
@@ -3504,7 +3414,6 @@
         <w:tc>
           <w:tcPr>
             <w:tcW w:w="0" w:type="auto"/>
-            <w:vAlign w:val="center"/>
             <w:hideMark/>
           </w:tcPr>
           <w:p>
@@ -3518,13 +3427,9 @@
         </w:tc>
       </w:tr>
       <w:tr>
-        <w:trPr>
-          <w:tblCellSpacing w:w="15" w:type="dxa"/>
-        </w:trPr>
         <w:tc>
           <w:tcPr>
             <w:tcW w:w="0" w:type="auto"/>
-            <w:vAlign w:val="center"/>
             <w:hideMark/>
           </w:tcPr>
           <w:p>
@@ -3539,7 +3444,6 @@
         <w:tc>
           <w:tcPr>
             <w:tcW w:w="0" w:type="auto"/>
-            <w:vAlign w:val="center"/>
             <w:hideMark/>
           </w:tcPr>
           <w:p>
@@ -3554,7 +3458,6 @@
         <w:tc>
           <w:tcPr>
             <w:tcW w:w="0" w:type="auto"/>
-            <w:vAlign w:val="center"/>
             <w:hideMark/>
           </w:tcPr>
           <w:p>
@@ -3581,7 +3484,6 @@
         <w:tc>
           <w:tcPr>
             <w:tcW w:w="0" w:type="auto"/>
-            <w:vAlign w:val="center"/>
             <w:hideMark/>
           </w:tcPr>
           <w:p>
@@ -3659,7 +3561,7 @@
           <w14:ligatures w14:val="standardContextual"/>
         </w:rPr>
         <w:drawing>
-          <wp:inline distT="0" distB="0" distL="0" distR="0" wp14:anchorId="1A43D8B9" wp14:editId="7048FED6">
+          <wp:inline distT="0" distB="0" distL="0" distR="0" wp14:anchorId="1A43D8B9" wp14:editId="14C00207">
             <wp:extent cx="5943600" cy="3566160"/>
             <wp:effectExtent l="0" t="0" r="0" b="2540"/>
             <wp:docPr id="1820599244" name="Picture 3" descr="A graph with green squares&#10;&#10;AI-generated content may be incorrect."/>
@@ -3710,7 +3612,7 @@
         </w:numPr>
         <w:spacing w:line="360" w:lineRule="auto"/>
       </w:pPr>
-      <w:bookmarkStart w:id="15" w:name="_Toc209887662"/>
+      <w:bookmarkStart w:id="15" w:name="_Toc209888471"/>
       <w:r>
         <w:t>Project Contract</w:t>
       </w:r>
@@ -3734,7 +3636,7 @@
         </w:numPr>
         <w:spacing w:line="360" w:lineRule="auto"/>
       </w:pPr>
-      <w:bookmarkStart w:id="16" w:name="_Toc209887663"/>
+      <w:bookmarkStart w:id="16" w:name="_Toc209888472"/>
       <w:r>
         <w:lastRenderedPageBreak/>
         <w:t>Work Log</w:t>
@@ -3787,30 +3689,19 @@
     </w:p>
     <w:tbl>
       <w:tblPr>
+        <w:tblStyle w:val="TableGrid"/>
         <w:tblW w:w="0" w:type="auto"/>
-        <w:tblCellSpacing w:w="15" w:type="dxa"/>
-        <w:tblCellMar>
-          <w:top w:w="15" w:type="dxa"/>
-          <w:left w:w="15" w:type="dxa"/>
-          <w:bottom w:w="15" w:type="dxa"/>
-          <w:right w:w="15" w:type="dxa"/>
-        </w:tblCellMar>
         <w:tblLook w:val="04A0" w:firstRow="1" w:lastRow="0" w:firstColumn="1" w:lastColumn="0" w:noHBand="0" w:noVBand="1"/>
       </w:tblPr>
       <w:tblGrid>
-        <w:gridCol w:w="752"/>
-        <w:gridCol w:w="701"/>
-        <w:gridCol w:w="7907"/>
+        <w:gridCol w:w="880"/>
+        <w:gridCol w:w="857"/>
+        <w:gridCol w:w="7613"/>
       </w:tblGrid>
       <w:tr>
-        <w:trPr>
-          <w:tblHeader/>
-          <w:tblCellSpacing w:w="15" w:type="dxa"/>
-        </w:trPr>
         <w:tc>
           <w:tcPr>
             <w:tcW w:w="0" w:type="auto"/>
-            <w:vAlign w:val="center"/>
             <w:hideMark/>
           </w:tcPr>
           <w:p>
@@ -3834,7 +3725,6 @@
         <w:tc>
           <w:tcPr>
             <w:tcW w:w="0" w:type="auto"/>
-            <w:vAlign w:val="center"/>
             <w:hideMark/>
           </w:tcPr>
           <w:p>
@@ -3858,7 +3748,6 @@
         <w:tc>
           <w:tcPr>
             <w:tcW w:w="0" w:type="auto"/>
-            <w:vAlign w:val="center"/>
             <w:hideMark/>
           </w:tcPr>
           <w:p>
@@ -3881,13 +3770,9 @@
         </w:tc>
       </w:tr>
       <w:tr>
-        <w:trPr>
-          <w:tblCellSpacing w:w="15" w:type="dxa"/>
-        </w:trPr>
         <w:tc>
           <w:tcPr>
             <w:tcW w:w="0" w:type="auto"/>
-            <w:vAlign w:val="center"/>
             <w:hideMark/>
           </w:tcPr>
           <w:p>
@@ -3902,7 +3787,6 @@
         <w:tc>
           <w:tcPr>
             <w:tcW w:w="0" w:type="auto"/>
-            <w:vAlign w:val="center"/>
             <w:hideMark/>
           </w:tcPr>
           <w:p>
@@ -3917,7 +3801,6 @@
         <w:tc>
           <w:tcPr>
             <w:tcW w:w="0" w:type="auto"/>
-            <w:vAlign w:val="center"/>
             <w:hideMark/>
           </w:tcPr>
           <w:p>
@@ -3931,13 +3814,9 @@
         </w:tc>
       </w:tr>
       <w:tr>
-        <w:trPr>
-          <w:tblCellSpacing w:w="15" w:type="dxa"/>
-        </w:trPr>
         <w:tc>
           <w:tcPr>
             <w:tcW w:w="0" w:type="auto"/>
-            <w:vAlign w:val="center"/>
             <w:hideMark/>
           </w:tcPr>
           <w:p>
@@ -3952,7 +3831,6 @@
         <w:tc>
           <w:tcPr>
             <w:tcW w:w="0" w:type="auto"/>
-            <w:vAlign w:val="center"/>
             <w:hideMark/>
           </w:tcPr>
           <w:p>
@@ -3967,7 +3845,6 @@
         <w:tc>
           <w:tcPr>
             <w:tcW w:w="0" w:type="auto"/>
-            <w:vAlign w:val="center"/>
             <w:hideMark/>
           </w:tcPr>
           <w:p>
@@ -3981,13 +3858,9 @@
         </w:tc>
       </w:tr>
       <w:tr>
-        <w:trPr>
-          <w:tblCellSpacing w:w="15" w:type="dxa"/>
-        </w:trPr>
         <w:tc>
           <w:tcPr>
             <w:tcW w:w="0" w:type="auto"/>
-            <w:vAlign w:val="center"/>
             <w:hideMark/>
           </w:tcPr>
           <w:p>
@@ -4002,7 +3875,6 @@
         <w:tc>
           <w:tcPr>
             <w:tcW w:w="0" w:type="auto"/>
-            <w:vAlign w:val="center"/>
             <w:hideMark/>
           </w:tcPr>
           <w:p>
@@ -4017,7 +3889,6 @@
         <w:tc>
           <w:tcPr>
             <w:tcW w:w="0" w:type="auto"/>
-            <w:vAlign w:val="center"/>
             <w:hideMark/>
           </w:tcPr>
           <w:p>
@@ -4031,13 +3902,9 @@
         </w:tc>
       </w:tr>
       <w:tr>
-        <w:trPr>
-          <w:tblCellSpacing w:w="15" w:type="dxa"/>
-        </w:trPr>
         <w:tc>
           <w:tcPr>
             <w:tcW w:w="0" w:type="auto"/>
-            <w:vAlign w:val="center"/>
           </w:tcPr>
           <w:p>
             <w:pPr>
@@ -4051,7 +3918,6 @@
         <w:tc>
           <w:tcPr>
             <w:tcW w:w="0" w:type="auto"/>
-            <w:vAlign w:val="center"/>
           </w:tcPr>
           <w:p>
             <w:pPr>
@@ -4065,7 +3931,6 @@
         <w:tc>
           <w:tcPr>
             <w:tcW w:w="0" w:type="auto"/>
-            <w:vAlign w:val="center"/>
           </w:tcPr>
           <w:p>
             <w:pPr>
@@ -4078,13 +3943,9 @@
         </w:tc>
       </w:tr>
       <w:tr>
-        <w:trPr>
-          <w:tblCellSpacing w:w="15" w:type="dxa"/>
-        </w:trPr>
         <w:tc>
           <w:tcPr>
             <w:tcW w:w="0" w:type="auto"/>
-            <w:vAlign w:val="center"/>
             <w:hideMark/>
           </w:tcPr>
           <w:p>
@@ -4099,7 +3960,6 @@
         <w:tc>
           <w:tcPr>
             <w:tcW w:w="0" w:type="auto"/>
-            <w:vAlign w:val="center"/>
             <w:hideMark/>
           </w:tcPr>
           <w:p>
@@ -4114,7 +3974,6 @@
         <w:tc>
           <w:tcPr>
             <w:tcW w:w="0" w:type="auto"/>
-            <w:vAlign w:val="center"/>
             <w:hideMark/>
           </w:tcPr>
           <w:p>
@@ -4128,13 +3987,9 @@
         </w:tc>
       </w:tr>
       <w:tr>
-        <w:trPr>
-          <w:tblCellSpacing w:w="15" w:type="dxa"/>
-        </w:trPr>
         <w:tc>
           <w:tcPr>
             <w:tcW w:w="0" w:type="auto"/>
-            <w:vAlign w:val="center"/>
             <w:hideMark/>
           </w:tcPr>
           <w:p>
@@ -4149,7 +4004,6 @@
         <w:tc>
           <w:tcPr>
             <w:tcW w:w="0" w:type="auto"/>
-            <w:vAlign w:val="center"/>
             <w:hideMark/>
           </w:tcPr>
           <w:p>
@@ -4164,7 +4018,6 @@
         <w:tc>
           <w:tcPr>
             <w:tcW w:w="0" w:type="auto"/>
-            <w:vAlign w:val="center"/>
             <w:hideMark/>
           </w:tcPr>
           <w:p>
@@ -4178,13 +4031,9 @@
         </w:tc>
       </w:tr>
       <w:tr>
-        <w:trPr>
-          <w:tblCellSpacing w:w="15" w:type="dxa"/>
-        </w:trPr>
         <w:tc>
           <w:tcPr>
             <w:tcW w:w="0" w:type="auto"/>
-            <w:vAlign w:val="center"/>
             <w:hideMark/>
           </w:tcPr>
           <w:p>
@@ -4199,7 +4048,6 @@
         <w:tc>
           <w:tcPr>
             <w:tcW w:w="0" w:type="auto"/>
-            <w:vAlign w:val="center"/>
             <w:hideMark/>
           </w:tcPr>
           <w:p>
@@ -4220,7 +4068,6 @@
         <w:tc>
           <w:tcPr>
             <w:tcW w:w="0" w:type="auto"/>
-            <w:vAlign w:val="center"/>
             <w:hideMark/>
           </w:tcPr>
           <w:p>
@@ -4248,13 +4095,9 @@
         </w:tc>
       </w:tr>
       <w:tr>
-        <w:trPr>
-          <w:tblCellSpacing w:w="15" w:type="dxa"/>
-        </w:trPr>
         <w:tc>
           <w:tcPr>
             <w:tcW w:w="0" w:type="auto"/>
-            <w:vAlign w:val="center"/>
             <w:hideMark/>
           </w:tcPr>
           <w:p>
@@ -4269,7 +4112,6 @@
         <w:tc>
           <w:tcPr>
             <w:tcW w:w="0" w:type="auto"/>
-            <w:vAlign w:val="center"/>
             <w:hideMark/>
           </w:tcPr>
           <w:p>
@@ -4290,7 +4132,6 @@
         <w:tc>
           <w:tcPr>
             <w:tcW w:w="0" w:type="auto"/>
-            <w:vAlign w:val="center"/>
             <w:hideMark/>
           </w:tcPr>
           <w:p>
@@ -4304,13 +4145,9 @@
         </w:tc>
       </w:tr>
       <w:tr>
-        <w:trPr>
-          <w:tblCellSpacing w:w="15" w:type="dxa"/>
-        </w:trPr>
         <w:tc>
           <w:tcPr>
             <w:tcW w:w="0" w:type="auto"/>
-            <w:vAlign w:val="center"/>
             <w:hideMark/>
           </w:tcPr>
           <w:p>
@@ -4325,7 +4162,6 @@
         <w:tc>
           <w:tcPr>
             <w:tcW w:w="0" w:type="auto"/>
-            <w:vAlign w:val="center"/>
             <w:hideMark/>
           </w:tcPr>
           <w:p>
@@ -4343,7 +4179,6 @@
         <w:tc>
           <w:tcPr>
             <w:tcW w:w="0" w:type="auto"/>
-            <w:vAlign w:val="center"/>
             <w:hideMark/>
           </w:tcPr>
           <w:p>
@@ -4371,7 +4206,7 @@
         </w:numPr>
         <w:spacing w:line="360" w:lineRule="auto"/>
       </w:pPr>
-      <w:bookmarkStart w:id="17" w:name="_Toc209887664"/>
+      <w:bookmarkStart w:id="17" w:name="_Toc209888473"/>
       <w:r>
         <w:lastRenderedPageBreak/>
         <w:t xml:space="preserve">Closing and </w:t>
@@ -4390,7 +4225,7 @@
         </w:numPr>
         <w:spacing w:line="360" w:lineRule="auto"/>
       </w:pPr>
-      <w:bookmarkStart w:id="18" w:name="_Toc209887665"/>
+      <w:bookmarkStart w:id="18" w:name="_Toc209888474"/>
       <w:r>
         <w:t>Closing</w:t>
       </w:r>
@@ -4420,7 +4255,7 @@
         </w:numPr>
         <w:spacing w:line="360" w:lineRule="auto"/>
       </w:pPr>
-      <w:bookmarkStart w:id="19" w:name="_Toc209887666"/>
+      <w:bookmarkStart w:id="19" w:name="_Toc209888475"/>
       <w:r>
         <w:t>Acknowledgement</w:t>
       </w:r>
@@ -4444,7 +4279,7 @@
         </w:numPr>
         <w:spacing w:line="360" w:lineRule="auto"/>
       </w:pPr>
-      <w:bookmarkStart w:id="20" w:name="_Toc209887667"/>
+      <w:bookmarkStart w:id="20" w:name="_Toc209888476"/>
       <w:r>
         <w:t>References</w:t>
       </w:r>
@@ -14245,6 +14080,25 @@
       <w14:ligatures w14:val="none"/>
     </w:rPr>
   </w:style>
+  <w:style w:type="table" w:styleId="TableGrid">
+    <w:name w:val="Table Grid"/>
+    <w:basedOn w:val="TableNormal"/>
+    <w:uiPriority w:val="39"/>
+    <w:rsid w:val="00181993"/>
+    <w:pPr>
+      <w:spacing w:after="0" w:line="240" w:lineRule="auto"/>
+    </w:pPr>
+    <w:tblPr>
+      <w:tblBorders>
+        <w:top w:val="single" w:sz="4" w:space="0" w:color="auto"/>
+        <w:left w:val="single" w:sz="4" w:space="0" w:color="auto"/>
+        <w:bottom w:val="single" w:sz="4" w:space="0" w:color="auto"/>
+        <w:right w:val="single" w:sz="4" w:space="0" w:color="auto"/>
+        <w:insideH w:val="single" w:sz="4" w:space="0" w:color="auto"/>
+        <w:insideV w:val="single" w:sz="4" w:space="0" w:color="auto"/>
+      </w:tblBorders>
+    </w:tblPr>
+  </w:style>
 </w:styles>
 </file>
 

</xml_diff>